<commit_message>
Update of Logbook and Time Schedule
</commit_message>
<xml_diff>
--- a/Logbook/logbook.docx
+++ b/Logbook/logbook.docx
@@ -2324,6 +2324,14 @@
                 <w:szCs w:val="24"/>
               </w:rPr>
             </w:pPr>
+            <w:r>
+              <w:rPr>
+                <w:rFonts w:ascii="Times New Roman" w:eastAsia="Times New Roman" w:hAnsi="Times New Roman" w:cs="Times New Roman"/>
+                <w:sz w:val="24"/>
+                <w:szCs w:val="24"/>
+              </w:rPr>
+              <w:t>10</w:t>
+            </w:r>
           </w:p>
         </w:tc>
         <w:tc>
@@ -2350,6 +2358,14 @@
                 <w:szCs w:val="24"/>
               </w:rPr>
             </w:pPr>
+            <w:r>
+              <w:rPr>
+                <w:rFonts w:ascii="Times New Roman" w:eastAsia="Times New Roman" w:hAnsi="Times New Roman" w:cs="Times New Roman"/>
+                <w:sz w:val="24"/>
+                <w:szCs w:val="24"/>
+              </w:rPr>
+              <w:t>10 September 2020</w:t>
+            </w:r>
           </w:p>
         </w:tc>
         <w:tc>
@@ -2377,6 +2393,14 @@
                 <w:szCs w:val="24"/>
               </w:rPr>
             </w:pPr>
+            <w:r>
+              <w:rPr>
+                <w:rFonts w:ascii="Times New Roman" w:eastAsia="Times New Roman" w:hAnsi="Times New Roman" w:cs="Times New Roman"/>
+                <w:sz w:val="24"/>
+                <w:szCs w:val="24"/>
+              </w:rPr>
+              <w:t>3</w:t>
+            </w:r>
           </w:p>
         </w:tc>
         <w:tc>
@@ -2404,6 +2428,14 @@
                 <w:szCs w:val="24"/>
               </w:rPr>
             </w:pPr>
+            <w:r>
+              <w:rPr>
+                <w:rFonts w:ascii="Times New Roman" w:eastAsia="Times New Roman" w:hAnsi="Times New Roman" w:cs="Times New Roman"/>
+                <w:sz w:val="24"/>
+                <w:szCs w:val="24"/>
+              </w:rPr>
+              <w:t>Research into IoT modes of wireless communication</w:t>
+            </w:r>
           </w:p>
         </w:tc>
       </w:tr>
@@ -2511,86 +2543,8 @@
         </w:tc>
       </w:tr>
     </w:tbl>
-    <w:p>
-      <w:pPr>
-        <w:spacing w:before="100" w:beforeAutospacing="1" w:after="100" w:afterAutospacing="1"/>
-        <w:rPr>
-          <w:rFonts w:ascii="Times New Roman" w:eastAsia="Times New Roman" w:hAnsi="Times New Roman" w:cs="Times New Roman"/>
-          <w:sz w:val="24"/>
-          <w:szCs w:val="24"/>
-        </w:rPr>
-      </w:pPr>
-      <w:r>
-        <w:rPr>
-          <w:rFonts w:ascii="Times New Roman" w:eastAsia="Times New Roman" w:hAnsi="Times New Roman" w:cs="Times New Roman"/>
-          <w:sz w:val="24"/>
-          <w:szCs w:val="24"/>
-        </w:rPr>
-        <w:t> </w:t>
-      </w:r>
-    </w:p>
-    <w:p>
-      <w:pPr>
-        <w:spacing w:before="100" w:beforeAutospacing="1" w:after="100" w:afterAutospacing="1"/>
-        <w:rPr>
-          <w:rFonts w:ascii="Times New Roman" w:eastAsia="Times New Roman" w:hAnsi="Times New Roman" w:cs="Times New Roman"/>
-          <w:sz w:val="24"/>
-          <w:szCs w:val="24"/>
-        </w:rPr>
-      </w:pPr>
-      <w:r>
-        <w:rPr>
-          <w:rFonts w:ascii="Times New Roman" w:eastAsia="Times New Roman" w:hAnsi="Times New Roman" w:cs="Times New Roman"/>
-          <w:sz w:val="24"/>
-          <w:szCs w:val="24"/>
-        </w:rPr>
-        <w:t>Tasks TODO:</w:t>
-      </w:r>
-    </w:p>
-    <w:p>
-      <w:pPr>
-        <w:numPr>
-          <w:ilvl w:val="0"/>
-          <w:numId w:val="1"/>
-        </w:numPr>
-        <w:spacing w:before="100" w:beforeAutospacing="1" w:after="100" w:afterAutospacing="1"/>
-        <w:rPr>
-          <w:rFonts w:ascii="Times New Roman" w:eastAsia="Times New Roman" w:hAnsi="Times New Roman" w:cs="Times New Roman"/>
-          <w:sz w:val="24"/>
-          <w:szCs w:val="24"/>
-        </w:rPr>
-      </w:pPr>
-      <w:r>
-        <w:rPr>
-          <w:rFonts w:ascii="Times New Roman" w:eastAsia="Times New Roman" w:hAnsi="Times New Roman" w:cs="Times New Roman"/>
-          <w:sz w:val="24"/>
-          <w:szCs w:val="24"/>
-        </w:rPr>
-        <w:t>Research</w:t>
-      </w:r>
-    </w:p>
-    <w:p>
-      <w:pPr>
-        <w:numPr>
-          <w:ilvl w:val="0"/>
-          <w:numId w:val="1"/>
-        </w:numPr>
-        <w:spacing w:before="100" w:beforeAutospacing="1" w:after="100" w:afterAutospacing="1"/>
-        <w:rPr>
-          <w:rFonts w:ascii="Times New Roman" w:eastAsia="Times New Roman" w:hAnsi="Times New Roman" w:cs="Times New Roman"/>
-          <w:sz w:val="24"/>
-          <w:szCs w:val="24"/>
-        </w:rPr>
-      </w:pPr>
-      <w:r>
-        <w:rPr>
-          <w:rFonts w:ascii="Times New Roman" w:eastAsia="Times New Roman" w:hAnsi="Times New Roman" w:cs="Times New Roman"/>
-          <w:sz w:val="24"/>
-          <w:szCs w:val="24"/>
-        </w:rPr>
-        <w:t>Confirm ideation</w:t>
-      </w:r>
-    </w:p>
+    <w:p/>
+    <w:p/>
     <w:p/>
     <w:sectPr>
       <w:pgSz w:w="11906" w:h="16838"/>

</xml_diff>

<commit_message>
Update of file organization
</commit_message>
<xml_diff>
--- a/Logbook/logbook.docx
+++ b/Logbook/logbook.docx
@@ -2459,6 +2459,14 @@
                 <w:szCs w:val="24"/>
               </w:rPr>
             </w:pPr>
+            <w:r>
+              <w:rPr>
+                <w:rFonts w:ascii="Times New Roman" w:eastAsia="Times New Roman" w:hAnsi="Times New Roman" w:cs="Times New Roman"/>
+                <w:sz w:val="24"/>
+                <w:szCs w:val="24"/>
+              </w:rPr>
+              <w:t>11</w:t>
+            </w:r>
           </w:p>
         </w:tc>
         <w:tc>
@@ -2485,6 +2493,14 @@
                 <w:szCs w:val="24"/>
               </w:rPr>
             </w:pPr>
+            <w:r>
+              <w:rPr>
+                <w:rFonts w:ascii="Times New Roman" w:eastAsia="Times New Roman" w:hAnsi="Times New Roman" w:cs="Times New Roman"/>
+                <w:sz w:val="24"/>
+                <w:szCs w:val="24"/>
+              </w:rPr>
+              <w:t>14 September 2020</w:t>
+            </w:r>
           </w:p>
         </w:tc>
         <w:tc>
@@ -2512,6 +2528,14 @@
                 <w:szCs w:val="24"/>
               </w:rPr>
             </w:pPr>
+            <w:r>
+              <w:rPr>
+                <w:rFonts w:ascii="Times New Roman" w:eastAsia="Times New Roman" w:hAnsi="Times New Roman" w:cs="Times New Roman"/>
+                <w:sz w:val="24"/>
+                <w:szCs w:val="24"/>
+              </w:rPr>
+              <w:t>6</w:t>
+            </w:r>
           </w:p>
         </w:tc>
         <w:tc>
@@ -2539,6 +2563,14 @@
                 <w:szCs w:val="24"/>
               </w:rPr>
             </w:pPr>
+            <w:r>
+              <w:rPr>
+                <w:rFonts w:ascii="Times New Roman" w:eastAsia="Times New Roman" w:hAnsi="Times New Roman" w:cs="Times New Roman"/>
+                <w:sz w:val="24"/>
+                <w:szCs w:val="24"/>
+              </w:rPr>
+              <w:t>Building of carboard prototype and writing up of initial plan and exploration</w:t>
+            </w:r>
           </w:p>
         </w:tc>
       </w:tr>

</xml_diff>

<commit_message>
Updates to the code
</commit_message>
<xml_diff>
--- a/Logbook/logbook.docx
+++ b/Logbook/logbook.docx
@@ -1060,7 +1060,25 @@
                 <w:sz w:val="24"/>
                 <w:szCs w:val="24"/>
               </w:rPr>
-              <w:t xml:space="preserve">Research on Arduino, RaspberryPi </w:t>
+              <w:t xml:space="preserve">Research on Arduino, </w:t>
+            </w:r>
+            <w:proofErr w:type="spellStart"/>
+            <w:r>
+              <w:rPr>
+                <w:rFonts w:ascii="Times New Roman" w:eastAsia="Times New Roman" w:hAnsi="Times New Roman" w:cs="Times New Roman"/>
+                <w:sz w:val="24"/>
+                <w:szCs w:val="24"/>
+              </w:rPr>
+              <w:t>RaspberryPi</w:t>
+            </w:r>
+            <w:proofErr w:type="spellEnd"/>
+            <w:r>
+              <w:rPr>
+                <w:rFonts w:ascii="Times New Roman" w:eastAsia="Times New Roman" w:hAnsi="Times New Roman" w:cs="Times New Roman"/>
+                <w:sz w:val="24"/>
+                <w:szCs w:val="24"/>
+              </w:rPr>
+              <w:t xml:space="preserve"> </w:t>
             </w:r>
           </w:p>
         </w:tc>
@@ -1876,8 +1894,36 @@
                 <w:sz w:val="24"/>
                 <w:szCs w:val="24"/>
               </w:rPr>
-              <w:t>-Tested an OpenVPN connection through RaspberryPi to learn portforwarding</w:t>
-            </w:r>
+              <w:t xml:space="preserve">-Tested an OpenVPN connection through </w:t>
+            </w:r>
+            <w:proofErr w:type="spellStart"/>
+            <w:r>
+              <w:rPr>
+                <w:rFonts w:ascii="Times New Roman" w:eastAsia="Times New Roman" w:hAnsi="Times New Roman" w:cs="Times New Roman"/>
+                <w:sz w:val="24"/>
+                <w:szCs w:val="24"/>
+              </w:rPr>
+              <w:t>RaspberryPi</w:t>
+            </w:r>
+            <w:proofErr w:type="spellEnd"/>
+            <w:r>
+              <w:rPr>
+                <w:rFonts w:ascii="Times New Roman" w:eastAsia="Times New Roman" w:hAnsi="Times New Roman" w:cs="Times New Roman"/>
+                <w:sz w:val="24"/>
+                <w:szCs w:val="24"/>
+              </w:rPr>
+              <w:t xml:space="preserve"> to learn </w:t>
+            </w:r>
+            <w:proofErr w:type="spellStart"/>
+            <w:r>
+              <w:rPr>
+                <w:rFonts w:ascii="Times New Roman" w:eastAsia="Times New Roman" w:hAnsi="Times New Roman" w:cs="Times New Roman"/>
+                <w:sz w:val="24"/>
+                <w:szCs w:val="24"/>
+              </w:rPr>
+              <w:t>portforwarding</w:t>
+            </w:r>
+            <w:proofErr w:type="spellEnd"/>
           </w:p>
           <w:p>
             <w:pPr>
@@ -3158,6 +3204,990 @@
               </w:rPr>
               <w:t>-Wrote code for the PCA9865</w:t>
             </w:r>
+          </w:p>
+        </w:tc>
+      </w:tr>
+      <w:tr>
+        <w:tc>
+          <w:tcPr>
+            <w:tcW w:w="851" w:type="dxa"/>
+            <w:tcBorders>
+              <w:top w:val="single" w:sz="4" w:space="0" w:color="auto"/>
+              <w:left w:val="single" w:sz="4" w:space="0" w:color="auto"/>
+              <w:bottom w:val="single" w:sz="4" w:space="0" w:color="auto"/>
+              <w:right w:val="single" w:sz="4" w:space="0" w:color="auto"/>
+            </w:tcBorders>
+          </w:tcPr>
+          <w:p>
+            <w:pPr>
+              <w:jc w:val="center"/>
+              <w:rPr>
+                <w:rFonts w:ascii="Times New Roman" w:eastAsia="Times New Roman" w:hAnsi="Times New Roman" w:cs="Times New Roman"/>
+                <w:sz w:val="24"/>
+                <w:szCs w:val="24"/>
+              </w:rPr>
+            </w:pPr>
+            <w:r>
+              <w:rPr>
+                <w:rFonts w:ascii="Times New Roman" w:eastAsia="Times New Roman" w:hAnsi="Times New Roman" w:cs="Times New Roman"/>
+                <w:sz w:val="24"/>
+                <w:szCs w:val="24"/>
+              </w:rPr>
+              <w:t>15</w:t>
+            </w:r>
+          </w:p>
+        </w:tc>
+        <w:tc>
+          <w:tcPr>
+            <w:tcW w:w="3918" w:type="dxa"/>
+            <w:tcBorders>
+              <w:top w:val="single" w:sz="4" w:space="0" w:color="auto"/>
+              <w:left w:val="single" w:sz="4" w:space="0" w:color="auto"/>
+              <w:bottom w:val="single" w:sz="4" w:space="0" w:color="auto"/>
+              <w:right w:val="single" w:sz="4" w:space="0" w:color="auto"/>
+            </w:tcBorders>
+            <w:tcMar>
+              <w:top w:w="0" w:type="dxa"/>
+              <w:left w:w="108" w:type="dxa"/>
+              <w:bottom w:w="0" w:type="dxa"/>
+              <w:right w:w="108" w:type="dxa"/>
+            </w:tcMar>
+          </w:tcPr>
+          <w:p>
+            <w:pPr>
+              <w:rPr>
+                <w:rFonts w:ascii="Times New Roman" w:eastAsia="Times New Roman" w:hAnsi="Times New Roman" w:cs="Times New Roman"/>
+                <w:sz w:val="24"/>
+                <w:szCs w:val="24"/>
+              </w:rPr>
+            </w:pPr>
+            <w:r>
+              <w:rPr>
+                <w:rFonts w:ascii="Times New Roman" w:eastAsia="Times New Roman" w:hAnsi="Times New Roman" w:cs="Times New Roman"/>
+                <w:sz w:val="24"/>
+                <w:szCs w:val="24"/>
+              </w:rPr>
+              <w:t>28/9/2020</w:t>
+            </w:r>
+          </w:p>
+        </w:tc>
+        <w:tc>
+          <w:tcPr>
+            <w:tcW w:w="1468" w:type="dxa"/>
+            <w:tcBorders>
+              <w:top w:val="single" w:sz="4" w:space="0" w:color="auto"/>
+              <w:left w:val="single" w:sz="4" w:space="0" w:color="auto"/>
+              <w:bottom w:val="single" w:sz="4" w:space="0" w:color="auto"/>
+              <w:right w:val="single" w:sz="4" w:space="0" w:color="auto"/>
+            </w:tcBorders>
+            <w:tcMar>
+              <w:top w:w="0" w:type="dxa"/>
+              <w:left w:w="108" w:type="dxa"/>
+              <w:bottom w:w="0" w:type="dxa"/>
+              <w:right w:w="108" w:type="dxa"/>
+            </w:tcMar>
+          </w:tcPr>
+          <w:p>
+            <w:pPr>
+              <w:jc w:val="center"/>
+              <w:rPr>
+                <w:rFonts w:ascii="Times New Roman" w:eastAsia="Times New Roman" w:hAnsi="Times New Roman" w:cs="Times New Roman"/>
+                <w:sz w:val="24"/>
+                <w:szCs w:val="24"/>
+              </w:rPr>
+            </w:pPr>
+            <w:r>
+              <w:rPr>
+                <w:rFonts w:ascii="Times New Roman" w:eastAsia="Times New Roman" w:hAnsi="Times New Roman" w:cs="Times New Roman"/>
+                <w:sz w:val="24"/>
+                <w:szCs w:val="24"/>
+              </w:rPr>
+              <w:t>2</w:t>
+            </w:r>
+          </w:p>
+        </w:tc>
+        <w:tc>
+          <w:tcPr>
+            <w:tcW w:w="2779" w:type="dxa"/>
+            <w:tcBorders>
+              <w:top w:val="single" w:sz="4" w:space="0" w:color="auto"/>
+              <w:left w:val="single" w:sz="4" w:space="0" w:color="auto"/>
+              <w:bottom w:val="single" w:sz="4" w:space="0" w:color="auto"/>
+              <w:right w:val="single" w:sz="4" w:space="0" w:color="auto"/>
+            </w:tcBorders>
+            <w:tcMar>
+              <w:top w:w="0" w:type="dxa"/>
+              <w:left w:w="108" w:type="dxa"/>
+              <w:bottom w:w="0" w:type="dxa"/>
+              <w:right w:w="108" w:type="dxa"/>
+            </w:tcMar>
+          </w:tcPr>
+          <w:p>
+            <w:pPr>
+              <w:snapToGrid w:val="0"/>
+              <w:rPr>
+                <w:rFonts w:ascii="Times New Roman" w:eastAsia="Times New Roman" w:hAnsi="Times New Roman" w:cs="Times New Roman"/>
+                <w:sz w:val="24"/>
+                <w:szCs w:val="24"/>
+              </w:rPr>
+            </w:pPr>
+            <w:r>
+              <w:rPr>
+                <w:rFonts w:ascii="Times New Roman" w:eastAsia="Times New Roman" w:hAnsi="Times New Roman" w:cs="Times New Roman"/>
+                <w:sz w:val="24"/>
+                <w:szCs w:val="24"/>
+              </w:rPr>
+              <w:t>Continue working on the frame</w:t>
+            </w:r>
+          </w:p>
+        </w:tc>
+      </w:tr>
+      <w:tr>
+        <w:tc>
+          <w:tcPr>
+            <w:tcW w:w="851" w:type="dxa"/>
+            <w:tcBorders>
+              <w:top w:val="single" w:sz="4" w:space="0" w:color="auto"/>
+              <w:left w:val="single" w:sz="4" w:space="0" w:color="auto"/>
+              <w:bottom w:val="single" w:sz="4" w:space="0" w:color="auto"/>
+              <w:right w:val="single" w:sz="4" w:space="0" w:color="auto"/>
+            </w:tcBorders>
+          </w:tcPr>
+          <w:p>
+            <w:pPr>
+              <w:jc w:val="center"/>
+              <w:rPr>
+                <w:rFonts w:ascii="Times New Roman" w:eastAsia="Times New Roman" w:hAnsi="Times New Roman" w:cs="Times New Roman"/>
+                <w:sz w:val="24"/>
+                <w:szCs w:val="24"/>
+              </w:rPr>
+            </w:pPr>
+            <w:r>
+              <w:rPr>
+                <w:rFonts w:ascii="Times New Roman" w:eastAsia="Times New Roman" w:hAnsi="Times New Roman" w:cs="Times New Roman"/>
+                <w:sz w:val="24"/>
+                <w:szCs w:val="24"/>
+              </w:rPr>
+              <w:t>16</w:t>
+            </w:r>
+          </w:p>
+        </w:tc>
+        <w:tc>
+          <w:tcPr>
+            <w:tcW w:w="3918" w:type="dxa"/>
+            <w:tcBorders>
+              <w:top w:val="single" w:sz="4" w:space="0" w:color="auto"/>
+              <w:left w:val="single" w:sz="4" w:space="0" w:color="auto"/>
+              <w:bottom w:val="single" w:sz="4" w:space="0" w:color="auto"/>
+              <w:right w:val="single" w:sz="4" w:space="0" w:color="auto"/>
+            </w:tcBorders>
+            <w:tcMar>
+              <w:top w:w="0" w:type="dxa"/>
+              <w:left w:w="108" w:type="dxa"/>
+              <w:bottom w:w="0" w:type="dxa"/>
+              <w:right w:w="108" w:type="dxa"/>
+            </w:tcMar>
+          </w:tcPr>
+          <w:p>
+            <w:pPr>
+              <w:rPr>
+                <w:rFonts w:ascii="Times New Roman" w:eastAsia="Times New Roman" w:hAnsi="Times New Roman" w:cs="Times New Roman"/>
+                <w:sz w:val="24"/>
+                <w:szCs w:val="24"/>
+              </w:rPr>
+            </w:pPr>
+            <w:r>
+              <w:rPr>
+                <w:rFonts w:ascii="Times New Roman" w:eastAsia="Times New Roman" w:hAnsi="Times New Roman" w:cs="Times New Roman"/>
+                <w:sz w:val="24"/>
+                <w:szCs w:val="24"/>
+              </w:rPr>
+              <w:t>29/9/2020</w:t>
+            </w:r>
+          </w:p>
+        </w:tc>
+        <w:tc>
+          <w:tcPr>
+            <w:tcW w:w="1468" w:type="dxa"/>
+            <w:tcBorders>
+              <w:top w:val="single" w:sz="4" w:space="0" w:color="auto"/>
+              <w:left w:val="single" w:sz="4" w:space="0" w:color="auto"/>
+              <w:bottom w:val="single" w:sz="4" w:space="0" w:color="auto"/>
+              <w:right w:val="single" w:sz="4" w:space="0" w:color="auto"/>
+            </w:tcBorders>
+            <w:tcMar>
+              <w:top w:w="0" w:type="dxa"/>
+              <w:left w:w="108" w:type="dxa"/>
+              <w:bottom w:w="0" w:type="dxa"/>
+              <w:right w:w="108" w:type="dxa"/>
+            </w:tcMar>
+          </w:tcPr>
+          <w:p>
+            <w:pPr>
+              <w:jc w:val="center"/>
+              <w:rPr>
+                <w:rFonts w:ascii="Times New Roman" w:eastAsia="Times New Roman" w:hAnsi="Times New Roman" w:cs="Times New Roman"/>
+                <w:sz w:val="24"/>
+                <w:szCs w:val="24"/>
+              </w:rPr>
+            </w:pPr>
+            <w:r>
+              <w:rPr>
+                <w:rFonts w:ascii="Times New Roman" w:eastAsia="Times New Roman" w:hAnsi="Times New Roman" w:cs="Times New Roman"/>
+                <w:sz w:val="24"/>
+                <w:szCs w:val="24"/>
+              </w:rPr>
+              <w:t>2</w:t>
+            </w:r>
+          </w:p>
+        </w:tc>
+        <w:tc>
+          <w:tcPr>
+            <w:tcW w:w="2779" w:type="dxa"/>
+            <w:tcBorders>
+              <w:top w:val="single" w:sz="4" w:space="0" w:color="auto"/>
+              <w:left w:val="single" w:sz="4" w:space="0" w:color="auto"/>
+              <w:bottom w:val="single" w:sz="4" w:space="0" w:color="auto"/>
+              <w:right w:val="single" w:sz="4" w:space="0" w:color="auto"/>
+            </w:tcBorders>
+            <w:tcMar>
+              <w:top w:w="0" w:type="dxa"/>
+              <w:left w:w="108" w:type="dxa"/>
+              <w:bottom w:w="0" w:type="dxa"/>
+              <w:right w:w="108" w:type="dxa"/>
+            </w:tcMar>
+          </w:tcPr>
+          <w:p>
+            <w:pPr>
+              <w:snapToGrid w:val="0"/>
+              <w:rPr>
+                <w:rFonts w:ascii="Times New Roman" w:eastAsia="Times New Roman" w:hAnsi="Times New Roman" w:cs="Times New Roman"/>
+                <w:sz w:val="24"/>
+                <w:szCs w:val="24"/>
+              </w:rPr>
+            </w:pPr>
+            <w:r>
+              <w:rPr>
+                <w:rFonts w:ascii="Times New Roman" w:eastAsia="Times New Roman" w:hAnsi="Times New Roman" w:cs="Times New Roman"/>
+                <w:sz w:val="24"/>
+                <w:szCs w:val="24"/>
+              </w:rPr>
+              <w:t>Tested and attached the flippers to the frame</w:t>
+            </w:r>
+          </w:p>
+        </w:tc>
+      </w:tr>
+      <w:tr>
+        <w:tc>
+          <w:tcPr>
+            <w:tcW w:w="851" w:type="dxa"/>
+            <w:tcBorders>
+              <w:top w:val="single" w:sz="4" w:space="0" w:color="auto"/>
+              <w:left w:val="single" w:sz="4" w:space="0" w:color="auto"/>
+              <w:bottom w:val="single" w:sz="4" w:space="0" w:color="auto"/>
+              <w:right w:val="single" w:sz="4" w:space="0" w:color="auto"/>
+            </w:tcBorders>
+          </w:tcPr>
+          <w:p>
+            <w:pPr>
+              <w:jc w:val="center"/>
+              <w:rPr>
+                <w:rFonts w:ascii="Times New Roman" w:eastAsia="Times New Roman" w:hAnsi="Times New Roman" w:cs="Times New Roman"/>
+                <w:sz w:val="24"/>
+                <w:szCs w:val="24"/>
+              </w:rPr>
+            </w:pPr>
+            <w:r>
+              <w:rPr>
+                <w:rFonts w:ascii="Times New Roman" w:eastAsia="Times New Roman" w:hAnsi="Times New Roman" w:cs="Times New Roman"/>
+                <w:sz w:val="24"/>
+                <w:szCs w:val="24"/>
+              </w:rPr>
+              <w:t>17</w:t>
+            </w:r>
+          </w:p>
+        </w:tc>
+        <w:tc>
+          <w:tcPr>
+            <w:tcW w:w="3918" w:type="dxa"/>
+            <w:tcBorders>
+              <w:top w:val="single" w:sz="4" w:space="0" w:color="auto"/>
+              <w:left w:val="single" w:sz="4" w:space="0" w:color="auto"/>
+              <w:bottom w:val="single" w:sz="4" w:space="0" w:color="auto"/>
+              <w:right w:val="single" w:sz="4" w:space="0" w:color="auto"/>
+            </w:tcBorders>
+            <w:tcMar>
+              <w:top w:w="0" w:type="dxa"/>
+              <w:left w:w="108" w:type="dxa"/>
+              <w:bottom w:w="0" w:type="dxa"/>
+              <w:right w:w="108" w:type="dxa"/>
+            </w:tcMar>
+          </w:tcPr>
+          <w:p>
+            <w:pPr>
+              <w:rPr>
+                <w:rFonts w:ascii="Times New Roman" w:eastAsia="Times New Roman" w:hAnsi="Times New Roman" w:cs="Times New Roman"/>
+                <w:sz w:val="24"/>
+                <w:szCs w:val="24"/>
+              </w:rPr>
+            </w:pPr>
+            <w:r>
+              <w:rPr>
+                <w:rFonts w:ascii="Times New Roman" w:eastAsia="Times New Roman" w:hAnsi="Times New Roman" w:cs="Times New Roman"/>
+                <w:sz w:val="24"/>
+                <w:szCs w:val="24"/>
+              </w:rPr>
+              <w:t>30/9/2020</w:t>
+            </w:r>
+          </w:p>
+        </w:tc>
+        <w:tc>
+          <w:tcPr>
+            <w:tcW w:w="1468" w:type="dxa"/>
+            <w:tcBorders>
+              <w:top w:val="single" w:sz="4" w:space="0" w:color="auto"/>
+              <w:left w:val="single" w:sz="4" w:space="0" w:color="auto"/>
+              <w:bottom w:val="single" w:sz="4" w:space="0" w:color="auto"/>
+              <w:right w:val="single" w:sz="4" w:space="0" w:color="auto"/>
+            </w:tcBorders>
+            <w:tcMar>
+              <w:top w:w="0" w:type="dxa"/>
+              <w:left w:w="108" w:type="dxa"/>
+              <w:bottom w:w="0" w:type="dxa"/>
+              <w:right w:w="108" w:type="dxa"/>
+            </w:tcMar>
+          </w:tcPr>
+          <w:p>
+            <w:pPr>
+              <w:jc w:val="center"/>
+              <w:rPr>
+                <w:rFonts w:ascii="Times New Roman" w:eastAsia="Times New Roman" w:hAnsi="Times New Roman" w:cs="Times New Roman"/>
+                <w:sz w:val="24"/>
+                <w:szCs w:val="24"/>
+              </w:rPr>
+            </w:pPr>
+            <w:r>
+              <w:rPr>
+                <w:rFonts w:ascii="Times New Roman" w:eastAsia="Times New Roman" w:hAnsi="Times New Roman" w:cs="Times New Roman"/>
+                <w:sz w:val="24"/>
+                <w:szCs w:val="24"/>
+              </w:rPr>
+              <w:t>3</w:t>
+            </w:r>
+          </w:p>
+        </w:tc>
+        <w:tc>
+          <w:tcPr>
+            <w:tcW w:w="2779" w:type="dxa"/>
+            <w:tcBorders>
+              <w:top w:val="single" w:sz="4" w:space="0" w:color="auto"/>
+              <w:left w:val="single" w:sz="4" w:space="0" w:color="auto"/>
+              <w:bottom w:val="single" w:sz="4" w:space="0" w:color="auto"/>
+              <w:right w:val="single" w:sz="4" w:space="0" w:color="auto"/>
+            </w:tcBorders>
+            <w:tcMar>
+              <w:top w:w="0" w:type="dxa"/>
+              <w:left w:w="108" w:type="dxa"/>
+              <w:bottom w:w="0" w:type="dxa"/>
+              <w:right w:w="108" w:type="dxa"/>
+            </w:tcMar>
+          </w:tcPr>
+          <w:p>
+            <w:pPr>
+              <w:snapToGrid w:val="0"/>
+              <w:rPr>
+                <w:rFonts w:ascii="Times New Roman" w:eastAsia="Times New Roman" w:hAnsi="Times New Roman" w:cs="Times New Roman"/>
+                <w:sz w:val="24"/>
+                <w:szCs w:val="24"/>
+              </w:rPr>
+            </w:pPr>
+            <w:r>
+              <w:rPr>
+                <w:rFonts w:ascii="Times New Roman" w:eastAsia="Times New Roman" w:hAnsi="Times New Roman" w:cs="Times New Roman"/>
+                <w:sz w:val="24"/>
+                <w:szCs w:val="24"/>
+              </w:rPr>
+              <w:t>Tested the additional parts that arrived</w:t>
+            </w:r>
+          </w:p>
+        </w:tc>
+      </w:tr>
+      <w:tr>
+        <w:tc>
+          <w:tcPr>
+            <w:tcW w:w="851" w:type="dxa"/>
+            <w:tcBorders>
+              <w:top w:val="single" w:sz="4" w:space="0" w:color="auto"/>
+              <w:left w:val="single" w:sz="4" w:space="0" w:color="auto"/>
+              <w:bottom w:val="single" w:sz="4" w:space="0" w:color="auto"/>
+              <w:right w:val="single" w:sz="4" w:space="0" w:color="auto"/>
+            </w:tcBorders>
+          </w:tcPr>
+          <w:p>
+            <w:pPr>
+              <w:jc w:val="center"/>
+              <w:rPr>
+                <w:rFonts w:ascii="Times New Roman" w:eastAsia="Times New Roman" w:hAnsi="Times New Roman" w:cs="Times New Roman"/>
+                <w:sz w:val="24"/>
+                <w:szCs w:val="24"/>
+              </w:rPr>
+            </w:pPr>
+            <w:r>
+              <w:rPr>
+                <w:rFonts w:ascii="Times New Roman" w:eastAsia="Times New Roman" w:hAnsi="Times New Roman" w:cs="Times New Roman"/>
+                <w:sz w:val="24"/>
+                <w:szCs w:val="24"/>
+              </w:rPr>
+              <w:t>18</w:t>
+            </w:r>
+          </w:p>
+        </w:tc>
+        <w:tc>
+          <w:tcPr>
+            <w:tcW w:w="3918" w:type="dxa"/>
+            <w:tcBorders>
+              <w:top w:val="single" w:sz="4" w:space="0" w:color="auto"/>
+              <w:left w:val="single" w:sz="4" w:space="0" w:color="auto"/>
+              <w:bottom w:val="single" w:sz="4" w:space="0" w:color="auto"/>
+              <w:right w:val="single" w:sz="4" w:space="0" w:color="auto"/>
+            </w:tcBorders>
+            <w:tcMar>
+              <w:top w:w="0" w:type="dxa"/>
+              <w:left w:w="108" w:type="dxa"/>
+              <w:bottom w:w="0" w:type="dxa"/>
+              <w:right w:w="108" w:type="dxa"/>
+            </w:tcMar>
+          </w:tcPr>
+          <w:p>
+            <w:pPr>
+              <w:rPr>
+                <w:rFonts w:ascii="Times New Roman" w:eastAsia="Times New Roman" w:hAnsi="Times New Roman" w:cs="Times New Roman"/>
+                <w:sz w:val="24"/>
+                <w:szCs w:val="24"/>
+              </w:rPr>
+            </w:pPr>
+            <w:r>
+              <w:rPr>
+                <w:rFonts w:ascii="Times New Roman" w:eastAsia="Times New Roman" w:hAnsi="Times New Roman" w:cs="Times New Roman"/>
+                <w:sz w:val="24"/>
+                <w:szCs w:val="24"/>
+              </w:rPr>
+              <w:t>5/10/2020</w:t>
+            </w:r>
+          </w:p>
+        </w:tc>
+        <w:tc>
+          <w:tcPr>
+            <w:tcW w:w="1468" w:type="dxa"/>
+            <w:tcBorders>
+              <w:top w:val="single" w:sz="4" w:space="0" w:color="auto"/>
+              <w:left w:val="single" w:sz="4" w:space="0" w:color="auto"/>
+              <w:bottom w:val="single" w:sz="4" w:space="0" w:color="auto"/>
+              <w:right w:val="single" w:sz="4" w:space="0" w:color="auto"/>
+            </w:tcBorders>
+            <w:tcMar>
+              <w:top w:w="0" w:type="dxa"/>
+              <w:left w:w="108" w:type="dxa"/>
+              <w:bottom w:w="0" w:type="dxa"/>
+              <w:right w:w="108" w:type="dxa"/>
+            </w:tcMar>
+          </w:tcPr>
+          <w:p>
+            <w:pPr>
+              <w:jc w:val="center"/>
+              <w:rPr>
+                <w:rFonts w:ascii="Times New Roman" w:eastAsia="Times New Roman" w:hAnsi="Times New Roman" w:cs="Times New Roman"/>
+                <w:sz w:val="24"/>
+                <w:szCs w:val="24"/>
+              </w:rPr>
+            </w:pPr>
+            <w:r>
+              <w:rPr>
+                <w:rFonts w:ascii="Times New Roman" w:eastAsia="Times New Roman" w:hAnsi="Times New Roman" w:cs="Times New Roman"/>
+                <w:sz w:val="24"/>
+                <w:szCs w:val="24"/>
+              </w:rPr>
+              <w:t>4</w:t>
+            </w:r>
+          </w:p>
+        </w:tc>
+        <w:tc>
+          <w:tcPr>
+            <w:tcW w:w="2779" w:type="dxa"/>
+            <w:tcBorders>
+              <w:top w:val="single" w:sz="4" w:space="0" w:color="auto"/>
+              <w:left w:val="single" w:sz="4" w:space="0" w:color="auto"/>
+              <w:bottom w:val="single" w:sz="4" w:space="0" w:color="auto"/>
+              <w:right w:val="single" w:sz="4" w:space="0" w:color="auto"/>
+            </w:tcBorders>
+            <w:tcMar>
+              <w:top w:w="0" w:type="dxa"/>
+              <w:left w:w="108" w:type="dxa"/>
+              <w:bottom w:w="0" w:type="dxa"/>
+              <w:right w:w="108" w:type="dxa"/>
+            </w:tcMar>
+          </w:tcPr>
+          <w:p>
+            <w:pPr>
+              <w:snapToGrid w:val="0"/>
+              <w:rPr>
+                <w:rFonts w:ascii="Times New Roman" w:eastAsia="Times New Roman" w:hAnsi="Times New Roman" w:cs="Times New Roman"/>
+                <w:sz w:val="24"/>
+                <w:szCs w:val="24"/>
+              </w:rPr>
+            </w:pPr>
+            <w:r>
+              <w:rPr>
+                <w:rFonts w:ascii="Times New Roman" w:eastAsia="Times New Roman" w:hAnsi="Times New Roman" w:cs="Times New Roman"/>
+                <w:sz w:val="24"/>
+                <w:szCs w:val="24"/>
+              </w:rPr>
+              <w:t>Soldered wires to various parts and tested them individually. Piezo might not be sensitive enough for knock.</w:t>
+            </w:r>
+          </w:p>
+        </w:tc>
+      </w:tr>
+      <w:tr>
+        <w:tc>
+          <w:tcPr>
+            <w:tcW w:w="851" w:type="dxa"/>
+            <w:tcBorders>
+              <w:top w:val="single" w:sz="4" w:space="0" w:color="auto"/>
+              <w:left w:val="single" w:sz="4" w:space="0" w:color="auto"/>
+              <w:bottom w:val="single" w:sz="4" w:space="0" w:color="auto"/>
+              <w:right w:val="single" w:sz="4" w:space="0" w:color="auto"/>
+            </w:tcBorders>
+          </w:tcPr>
+          <w:p>
+            <w:pPr>
+              <w:jc w:val="center"/>
+              <w:rPr>
+                <w:rFonts w:ascii="Times New Roman" w:eastAsia="Times New Roman" w:hAnsi="Times New Roman" w:cs="Times New Roman"/>
+                <w:sz w:val="24"/>
+                <w:szCs w:val="24"/>
+              </w:rPr>
+            </w:pPr>
+            <w:r>
+              <w:rPr>
+                <w:rFonts w:ascii="Times New Roman" w:eastAsia="Times New Roman" w:hAnsi="Times New Roman" w:cs="Times New Roman"/>
+                <w:sz w:val="24"/>
+                <w:szCs w:val="24"/>
+              </w:rPr>
+              <w:t>19</w:t>
+            </w:r>
+          </w:p>
+        </w:tc>
+        <w:tc>
+          <w:tcPr>
+            <w:tcW w:w="3918" w:type="dxa"/>
+            <w:tcBorders>
+              <w:top w:val="single" w:sz="4" w:space="0" w:color="auto"/>
+              <w:left w:val="single" w:sz="4" w:space="0" w:color="auto"/>
+              <w:bottom w:val="single" w:sz="4" w:space="0" w:color="auto"/>
+              <w:right w:val="single" w:sz="4" w:space="0" w:color="auto"/>
+            </w:tcBorders>
+            <w:tcMar>
+              <w:top w:w="0" w:type="dxa"/>
+              <w:left w:w="108" w:type="dxa"/>
+              <w:bottom w:w="0" w:type="dxa"/>
+              <w:right w:w="108" w:type="dxa"/>
+            </w:tcMar>
+          </w:tcPr>
+          <w:p>
+            <w:pPr>
+              <w:rPr>
+                <w:rFonts w:ascii="Times New Roman" w:eastAsia="Times New Roman" w:hAnsi="Times New Roman" w:cs="Times New Roman"/>
+                <w:sz w:val="24"/>
+                <w:szCs w:val="24"/>
+              </w:rPr>
+            </w:pPr>
+            <w:r>
+              <w:rPr>
+                <w:rFonts w:ascii="Times New Roman" w:eastAsia="Times New Roman" w:hAnsi="Times New Roman" w:cs="Times New Roman"/>
+                <w:sz w:val="24"/>
+                <w:szCs w:val="24"/>
+              </w:rPr>
+              <w:t>6/10/2020</w:t>
+            </w:r>
+          </w:p>
+        </w:tc>
+        <w:tc>
+          <w:tcPr>
+            <w:tcW w:w="1468" w:type="dxa"/>
+            <w:tcBorders>
+              <w:top w:val="single" w:sz="4" w:space="0" w:color="auto"/>
+              <w:left w:val="single" w:sz="4" w:space="0" w:color="auto"/>
+              <w:bottom w:val="single" w:sz="4" w:space="0" w:color="auto"/>
+              <w:right w:val="single" w:sz="4" w:space="0" w:color="auto"/>
+            </w:tcBorders>
+            <w:tcMar>
+              <w:top w:w="0" w:type="dxa"/>
+              <w:left w:w="108" w:type="dxa"/>
+              <w:bottom w:w="0" w:type="dxa"/>
+              <w:right w:w="108" w:type="dxa"/>
+            </w:tcMar>
+          </w:tcPr>
+          <w:p>
+            <w:pPr>
+              <w:jc w:val="center"/>
+              <w:rPr>
+                <w:rFonts w:ascii="Times New Roman" w:eastAsia="Times New Roman" w:hAnsi="Times New Roman" w:cs="Times New Roman"/>
+                <w:sz w:val="24"/>
+                <w:szCs w:val="24"/>
+              </w:rPr>
+            </w:pPr>
+            <w:r>
+              <w:rPr>
+                <w:rFonts w:ascii="Times New Roman" w:eastAsia="Times New Roman" w:hAnsi="Times New Roman" w:cs="Times New Roman"/>
+                <w:sz w:val="24"/>
+                <w:szCs w:val="24"/>
+              </w:rPr>
+              <w:t>2</w:t>
+            </w:r>
+          </w:p>
+        </w:tc>
+        <w:tc>
+          <w:tcPr>
+            <w:tcW w:w="2779" w:type="dxa"/>
+            <w:tcBorders>
+              <w:top w:val="single" w:sz="4" w:space="0" w:color="auto"/>
+              <w:left w:val="single" w:sz="4" w:space="0" w:color="auto"/>
+              <w:bottom w:val="single" w:sz="4" w:space="0" w:color="auto"/>
+              <w:right w:val="single" w:sz="4" w:space="0" w:color="auto"/>
+            </w:tcBorders>
+            <w:tcMar>
+              <w:top w:w="0" w:type="dxa"/>
+              <w:left w:w="108" w:type="dxa"/>
+              <w:bottom w:w="0" w:type="dxa"/>
+              <w:right w:w="108" w:type="dxa"/>
+            </w:tcMar>
+          </w:tcPr>
+          <w:p>
+            <w:pPr>
+              <w:snapToGrid w:val="0"/>
+              <w:rPr>
+                <w:rFonts w:ascii="Times New Roman" w:eastAsia="Times New Roman" w:hAnsi="Times New Roman" w:cs="Times New Roman"/>
+                <w:sz w:val="24"/>
+                <w:szCs w:val="24"/>
+              </w:rPr>
+            </w:pPr>
+            <w:r>
+              <w:rPr>
+                <w:rFonts w:ascii="Times New Roman" w:eastAsia="Times New Roman" w:hAnsi="Times New Roman" w:cs="Times New Roman"/>
+                <w:sz w:val="24"/>
+                <w:szCs w:val="24"/>
+              </w:rPr>
+              <w:t>Tested the DC Motor and the L298N. Issues with jerking</w:t>
+            </w:r>
+          </w:p>
+        </w:tc>
+      </w:tr>
+      <w:tr>
+        <w:tc>
+          <w:tcPr>
+            <w:tcW w:w="851" w:type="dxa"/>
+            <w:tcBorders>
+              <w:top w:val="single" w:sz="4" w:space="0" w:color="auto"/>
+              <w:left w:val="single" w:sz="4" w:space="0" w:color="auto"/>
+              <w:bottom w:val="single" w:sz="4" w:space="0" w:color="auto"/>
+              <w:right w:val="single" w:sz="4" w:space="0" w:color="auto"/>
+            </w:tcBorders>
+          </w:tcPr>
+          <w:p>
+            <w:pPr>
+              <w:jc w:val="center"/>
+              <w:rPr>
+                <w:rFonts w:ascii="Times New Roman" w:eastAsia="Times New Roman" w:hAnsi="Times New Roman" w:cs="Times New Roman"/>
+                <w:sz w:val="24"/>
+                <w:szCs w:val="24"/>
+              </w:rPr>
+            </w:pPr>
+          </w:p>
+        </w:tc>
+        <w:tc>
+          <w:tcPr>
+            <w:tcW w:w="3918" w:type="dxa"/>
+            <w:tcBorders>
+              <w:top w:val="single" w:sz="4" w:space="0" w:color="auto"/>
+              <w:left w:val="single" w:sz="4" w:space="0" w:color="auto"/>
+              <w:bottom w:val="single" w:sz="4" w:space="0" w:color="auto"/>
+              <w:right w:val="single" w:sz="4" w:space="0" w:color="auto"/>
+            </w:tcBorders>
+            <w:tcMar>
+              <w:top w:w="0" w:type="dxa"/>
+              <w:left w:w="108" w:type="dxa"/>
+              <w:bottom w:w="0" w:type="dxa"/>
+              <w:right w:w="108" w:type="dxa"/>
+            </w:tcMar>
+          </w:tcPr>
+          <w:p>
+            <w:pPr>
+              <w:rPr>
+                <w:rFonts w:ascii="Times New Roman" w:eastAsia="Times New Roman" w:hAnsi="Times New Roman" w:cs="Times New Roman"/>
+                <w:sz w:val="24"/>
+                <w:szCs w:val="24"/>
+              </w:rPr>
+            </w:pPr>
+          </w:p>
+        </w:tc>
+        <w:tc>
+          <w:tcPr>
+            <w:tcW w:w="1468" w:type="dxa"/>
+            <w:tcBorders>
+              <w:top w:val="single" w:sz="4" w:space="0" w:color="auto"/>
+              <w:left w:val="single" w:sz="4" w:space="0" w:color="auto"/>
+              <w:bottom w:val="single" w:sz="4" w:space="0" w:color="auto"/>
+              <w:right w:val="single" w:sz="4" w:space="0" w:color="auto"/>
+            </w:tcBorders>
+            <w:tcMar>
+              <w:top w:w="0" w:type="dxa"/>
+              <w:left w:w="108" w:type="dxa"/>
+              <w:bottom w:w="0" w:type="dxa"/>
+              <w:right w:w="108" w:type="dxa"/>
+            </w:tcMar>
+          </w:tcPr>
+          <w:p>
+            <w:pPr>
+              <w:jc w:val="center"/>
+              <w:rPr>
+                <w:rFonts w:ascii="Times New Roman" w:eastAsia="Times New Roman" w:hAnsi="Times New Roman" w:cs="Times New Roman"/>
+                <w:sz w:val="24"/>
+                <w:szCs w:val="24"/>
+              </w:rPr>
+            </w:pPr>
+          </w:p>
+        </w:tc>
+        <w:tc>
+          <w:tcPr>
+            <w:tcW w:w="2779" w:type="dxa"/>
+            <w:tcBorders>
+              <w:top w:val="single" w:sz="4" w:space="0" w:color="auto"/>
+              <w:left w:val="single" w:sz="4" w:space="0" w:color="auto"/>
+              <w:bottom w:val="single" w:sz="4" w:space="0" w:color="auto"/>
+              <w:right w:val="single" w:sz="4" w:space="0" w:color="auto"/>
+            </w:tcBorders>
+            <w:tcMar>
+              <w:top w:w="0" w:type="dxa"/>
+              <w:left w:w="108" w:type="dxa"/>
+              <w:bottom w:w="0" w:type="dxa"/>
+              <w:right w:w="108" w:type="dxa"/>
+            </w:tcMar>
+          </w:tcPr>
+          <w:p>
+            <w:pPr>
+              <w:snapToGrid w:val="0"/>
+              <w:rPr>
+                <w:rFonts w:ascii="Times New Roman" w:eastAsia="Times New Roman" w:hAnsi="Times New Roman" w:cs="Times New Roman"/>
+                <w:sz w:val="24"/>
+                <w:szCs w:val="24"/>
+              </w:rPr>
+            </w:pPr>
+          </w:p>
+        </w:tc>
+      </w:tr>
+      <w:tr>
+        <w:tc>
+          <w:tcPr>
+            <w:tcW w:w="851" w:type="dxa"/>
+            <w:tcBorders>
+              <w:top w:val="single" w:sz="4" w:space="0" w:color="auto"/>
+              <w:left w:val="single" w:sz="4" w:space="0" w:color="auto"/>
+              <w:bottom w:val="single" w:sz="4" w:space="0" w:color="auto"/>
+              <w:right w:val="single" w:sz="4" w:space="0" w:color="auto"/>
+            </w:tcBorders>
+          </w:tcPr>
+          <w:p>
+            <w:pPr>
+              <w:jc w:val="center"/>
+              <w:rPr>
+                <w:rFonts w:ascii="Times New Roman" w:eastAsia="Times New Roman" w:hAnsi="Times New Roman" w:cs="Times New Roman"/>
+                <w:sz w:val="24"/>
+                <w:szCs w:val="24"/>
+              </w:rPr>
+            </w:pPr>
+          </w:p>
+        </w:tc>
+        <w:tc>
+          <w:tcPr>
+            <w:tcW w:w="3918" w:type="dxa"/>
+            <w:tcBorders>
+              <w:top w:val="single" w:sz="4" w:space="0" w:color="auto"/>
+              <w:left w:val="single" w:sz="4" w:space="0" w:color="auto"/>
+              <w:bottom w:val="single" w:sz="4" w:space="0" w:color="auto"/>
+              <w:right w:val="single" w:sz="4" w:space="0" w:color="auto"/>
+            </w:tcBorders>
+            <w:tcMar>
+              <w:top w:w="0" w:type="dxa"/>
+              <w:left w:w="108" w:type="dxa"/>
+              <w:bottom w:w="0" w:type="dxa"/>
+              <w:right w:w="108" w:type="dxa"/>
+            </w:tcMar>
+          </w:tcPr>
+          <w:p>
+            <w:pPr>
+              <w:rPr>
+                <w:rFonts w:ascii="Times New Roman" w:eastAsia="Times New Roman" w:hAnsi="Times New Roman" w:cs="Times New Roman"/>
+                <w:sz w:val="24"/>
+                <w:szCs w:val="24"/>
+              </w:rPr>
+            </w:pPr>
+          </w:p>
+        </w:tc>
+        <w:tc>
+          <w:tcPr>
+            <w:tcW w:w="1468" w:type="dxa"/>
+            <w:tcBorders>
+              <w:top w:val="single" w:sz="4" w:space="0" w:color="auto"/>
+              <w:left w:val="single" w:sz="4" w:space="0" w:color="auto"/>
+              <w:bottom w:val="single" w:sz="4" w:space="0" w:color="auto"/>
+              <w:right w:val="single" w:sz="4" w:space="0" w:color="auto"/>
+            </w:tcBorders>
+            <w:tcMar>
+              <w:top w:w="0" w:type="dxa"/>
+              <w:left w:w="108" w:type="dxa"/>
+              <w:bottom w:w="0" w:type="dxa"/>
+              <w:right w:w="108" w:type="dxa"/>
+            </w:tcMar>
+          </w:tcPr>
+          <w:p>
+            <w:pPr>
+              <w:jc w:val="center"/>
+              <w:rPr>
+                <w:rFonts w:ascii="Times New Roman" w:eastAsia="Times New Roman" w:hAnsi="Times New Roman" w:cs="Times New Roman"/>
+                <w:sz w:val="24"/>
+                <w:szCs w:val="24"/>
+              </w:rPr>
+            </w:pPr>
+          </w:p>
+        </w:tc>
+        <w:tc>
+          <w:tcPr>
+            <w:tcW w:w="2779" w:type="dxa"/>
+            <w:tcBorders>
+              <w:top w:val="single" w:sz="4" w:space="0" w:color="auto"/>
+              <w:left w:val="single" w:sz="4" w:space="0" w:color="auto"/>
+              <w:bottom w:val="single" w:sz="4" w:space="0" w:color="auto"/>
+              <w:right w:val="single" w:sz="4" w:space="0" w:color="auto"/>
+            </w:tcBorders>
+            <w:tcMar>
+              <w:top w:w="0" w:type="dxa"/>
+              <w:left w:w="108" w:type="dxa"/>
+              <w:bottom w:w="0" w:type="dxa"/>
+              <w:right w:w="108" w:type="dxa"/>
+            </w:tcMar>
+          </w:tcPr>
+          <w:p>
+            <w:pPr>
+              <w:snapToGrid w:val="0"/>
+              <w:rPr>
+                <w:rFonts w:ascii="Times New Roman" w:eastAsia="Times New Roman" w:hAnsi="Times New Roman" w:cs="Times New Roman"/>
+                <w:sz w:val="24"/>
+                <w:szCs w:val="24"/>
+              </w:rPr>
+            </w:pPr>
+          </w:p>
+        </w:tc>
+      </w:tr>
+      <w:tr>
+        <w:tc>
+          <w:tcPr>
+            <w:tcW w:w="851" w:type="dxa"/>
+            <w:tcBorders>
+              <w:top w:val="single" w:sz="4" w:space="0" w:color="auto"/>
+              <w:left w:val="single" w:sz="4" w:space="0" w:color="auto"/>
+              <w:bottom w:val="single" w:sz="4" w:space="0" w:color="auto"/>
+              <w:right w:val="single" w:sz="4" w:space="0" w:color="auto"/>
+            </w:tcBorders>
+          </w:tcPr>
+          <w:p>
+            <w:pPr>
+              <w:jc w:val="center"/>
+              <w:rPr>
+                <w:rFonts w:ascii="Times New Roman" w:eastAsia="Times New Roman" w:hAnsi="Times New Roman" w:cs="Times New Roman"/>
+                <w:sz w:val="24"/>
+                <w:szCs w:val="24"/>
+              </w:rPr>
+            </w:pPr>
+          </w:p>
+        </w:tc>
+        <w:tc>
+          <w:tcPr>
+            <w:tcW w:w="3918" w:type="dxa"/>
+            <w:tcBorders>
+              <w:top w:val="single" w:sz="4" w:space="0" w:color="auto"/>
+              <w:left w:val="single" w:sz="4" w:space="0" w:color="auto"/>
+              <w:bottom w:val="single" w:sz="4" w:space="0" w:color="auto"/>
+              <w:right w:val="single" w:sz="4" w:space="0" w:color="auto"/>
+            </w:tcBorders>
+            <w:tcMar>
+              <w:top w:w="0" w:type="dxa"/>
+              <w:left w:w="108" w:type="dxa"/>
+              <w:bottom w:w="0" w:type="dxa"/>
+              <w:right w:w="108" w:type="dxa"/>
+            </w:tcMar>
+          </w:tcPr>
+          <w:p>
+            <w:pPr>
+              <w:rPr>
+                <w:rFonts w:ascii="Times New Roman" w:eastAsia="Times New Roman" w:hAnsi="Times New Roman" w:cs="Times New Roman"/>
+                <w:sz w:val="24"/>
+                <w:szCs w:val="24"/>
+              </w:rPr>
+            </w:pPr>
+          </w:p>
+        </w:tc>
+        <w:tc>
+          <w:tcPr>
+            <w:tcW w:w="1468" w:type="dxa"/>
+            <w:tcBorders>
+              <w:top w:val="single" w:sz="4" w:space="0" w:color="auto"/>
+              <w:left w:val="single" w:sz="4" w:space="0" w:color="auto"/>
+              <w:bottom w:val="single" w:sz="4" w:space="0" w:color="auto"/>
+              <w:right w:val="single" w:sz="4" w:space="0" w:color="auto"/>
+            </w:tcBorders>
+            <w:tcMar>
+              <w:top w:w="0" w:type="dxa"/>
+              <w:left w:w="108" w:type="dxa"/>
+              <w:bottom w:w="0" w:type="dxa"/>
+              <w:right w:w="108" w:type="dxa"/>
+            </w:tcMar>
+          </w:tcPr>
+          <w:p>
+            <w:pPr>
+              <w:jc w:val="center"/>
+              <w:rPr>
+                <w:rFonts w:ascii="Times New Roman" w:eastAsia="Times New Roman" w:hAnsi="Times New Roman" w:cs="Times New Roman"/>
+                <w:sz w:val="24"/>
+                <w:szCs w:val="24"/>
+              </w:rPr>
+            </w:pPr>
+          </w:p>
+        </w:tc>
+        <w:tc>
+          <w:tcPr>
+            <w:tcW w:w="2779" w:type="dxa"/>
+            <w:tcBorders>
+              <w:top w:val="single" w:sz="4" w:space="0" w:color="auto"/>
+              <w:left w:val="single" w:sz="4" w:space="0" w:color="auto"/>
+              <w:bottom w:val="single" w:sz="4" w:space="0" w:color="auto"/>
+              <w:right w:val="single" w:sz="4" w:space="0" w:color="auto"/>
+            </w:tcBorders>
+            <w:tcMar>
+              <w:top w:w="0" w:type="dxa"/>
+              <w:left w:w="108" w:type="dxa"/>
+              <w:bottom w:w="0" w:type="dxa"/>
+              <w:right w:w="108" w:type="dxa"/>
+            </w:tcMar>
+          </w:tcPr>
+          <w:p>
+            <w:pPr>
+              <w:snapToGrid w:val="0"/>
+              <w:rPr>
+                <w:rFonts w:ascii="Times New Roman" w:eastAsia="Times New Roman" w:hAnsi="Times New Roman" w:cs="Times New Roman"/>
+                <w:sz w:val="24"/>
+                <w:szCs w:val="24"/>
+              </w:rPr>
+            </w:pPr>
           </w:p>
         </w:tc>
       </w:tr>

</xml_diff>